<commit_message>
concept requirements nieuw concept
</commit_message>
<xml_diff>
--- a/Documents/Game design proftaak concept.docx
+++ b/Documents/Game design proftaak concept.docx
@@ -131,8 +131,13 @@
             <w:tcW w:w="2295" w:type="dxa"/>
           </w:tcPr>
           <w:p>
-            <w:r>
-              <w:t>third person bloedcel</w:t>
+            <w:proofErr w:type="spellStart"/>
+            <w:r>
+              <w:t>third</w:t>
+            </w:r>
+            <w:proofErr w:type="spellEnd"/>
+            <w:r>
+              <w:t xml:space="preserve"> person bloedcel</w:t>
             </w:r>
           </w:p>
         </w:tc>
@@ -339,7 +344,7 @@
                 <w:rFonts w:ascii="Courier New" w:hAnsi="Courier New" w:cs="Courier New"/>
                 <w:smallCaps/>
               </w:rPr>
-              <w:t>5</w:t>
+              <w:t>6</w:t>
             </w:r>
           </w:p>
         </w:tc>
@@ -349,7 +354,7 @@
           </w:tcPr>
           <w:p>
             <w:r>
-              <w:t>levens</w:t>
+              <w:t>snelheid verlies</w:t>
             </w:r>
           </w:p>
         </w:tc>
@@ -359,7 +364,13 @@
           </w:tcPr>
           <w:p>
             <w:r>
-              <w:t xml:space="preserve">Iedere keer als je een foute keuze maakt of te veel obstakels raakt, dan zal je levens verliezen die eruit zien als een zuurstof meter. </w:t>
+              <w:t>J</w:t>
+            </w:r>
+            <w:r>
+              <w:t>e verliest snelheid bij botsing met obstakels, Hier horen andere cellen niet bij omdat deze op de zelfde snelheid bewegen</w:t>
+            </w:r>
+            <w:r>
+              <w:t>.</w:t>
             </w:r>
           </w:p>
         </w:tc>
@@ -368,9 +379,11 @@
             <w:tcW w:w="990" w:type="dxa"/>
           </w:tcPr>
           <w:p>
+            <w:proofErr w:type="spellStart"/>
             <w:r>
               <w:t>Should</w:t>
             </w:r>
+            <w:proofErr w:type="spellEnd"/>
           </w:p>
         </w:tc>
       </w:tr>
@@ -391,7 +404,7 @@
                 <w:rFonts w:ascii="Courier New" w:hAnsi="Courier New" w:cs="Courier New"/>
                 <w:smallCaps/>
               </w:rPr>
-              <w:t>6</w:t>
+              <w:t>7</w:t>
             </w:r>
           </w:p>
         </w:tc>
@@ -400,9 +413,11 @@
             <w:tcW w:w="2295" w:type="dxa"/>
           </w:tcPr>
           <w:p>
-            <w:r>
-              <w:t>snelheid verlies</w:t>
-            </w:r>
+            <w:proofErr w:type="spellStart"/>
+            <w:r>
+              <w:t>physics</w:t>
+            </w:r>
+            <w:proofErr w:type="spellEnd"/>
           </w:p>
         </w:tc>
         <w:tc>
@@ -411,13 +426,10 @@
           </w:tcPr>
           <w:p>
             <w:r>
-              <w:t>J</w:t>
-            </w:r>
-            <w:r>
-              <w:t>e verliest snelheid bij botsing met obstakels, Hier horen andere cellen niet bij omdat deze op de zelfde snelheid bewegen</w:t>
-            </w:r>
-            <w:r>
-              <w:t>.</w:t>
+              <w:t>B</w:t>
+            </w:r>
+            <w:r>
+              <w:t>loedcellen reageren op elkaar als ze in aanraking komen.</w:t>
             </w:r>
           </w:p>
         </w:tc>
@@ -427,7 +439,7 @@
           </w:tcPr>
           <w:p>
             <w:r>
-              <w:t>Should</w:t>
+              <w:t>Must</w:t>
             </w:r>
           </w:p>
         </w:tc>
@@ -449,7 +461,7 @@
                 <w:rFonts w:ascii="Courier New" w:hAnsi="Courier New" w:cs="Courier New"/>
                 <w:smallCaps/>
               </w:rPr>
-              <w:t>7</w:t>
+              <w:t>8</w:t>
             </w:r>
           </w:p>
         </w:tc>
@@ -459,7 +471,7 @@
           </w:tcPr>
           <w:p>
             <w:r>
-              <w:t>physics</w:t>
+              <w:t>kleur bloedcellen</w:t>
             </w:r>
           </w:p>
         </w:tc>
@@ -469,10 +481,7 @@
           </w:tcPr>
           <w:p>
             <w:r>
-              <w:t>B</w:t>
-            </w:r>
-            <w:r>
-              <w:t>loedcellen reageren op elkaar als ze in aanraking komen.</w:t>
+              <w:t>Het zuurstof gehalte van de bloedcel bepaald de kleur van de cel</w:t>
             </w:r>
           </w:p>
         </w:tc>
@@ -504,7 +513,7 @@
                 <w:rFonts w:ascii="Courier New" w:hAnsi="Courier New" w:cs="Courier New"/>
                 <w:smallCaps/>
               </w:rPr>
-              <w:t>8</w:t>
+              <w:t>9</w:t>
             </w:r>
           </w:p>
         </w:tc>
@@ -514,7 +523,7 @@
           </w:tcPr>
           <w:p>
             <w:r>
-              <w:t>kleur bloedcellen</w:t>
+              <w:t>kleur bloedvaten</w:t>
             </w:r>
           </w:p>
         </w:tc>
@@ -524,7 +533,7 @@
           </w:tcPr>
           <w:p>
             <w:r>
-              <w:t>Het zuurstof gehalte van de bloedcel bepaald de kleur van de cel</w:t>
+              <w:t>Het zuurstof gehalte bepaald de kleur van de bloedvaten</w:t>
             </w:r>
           </w:p>
         </w:tc>
@@ -556,7 +565,7 @@
                 <w:rFonts w:ascii="Courier New" w:hAnsi="Courier New" w:cs="Courier New"/>
                 <w:smallCaps/>
               </w:rPr>
-              <w:t>9</w:t>
+              <w:t>10</w:t>
             </w:r>
           </w:p>
         </w:tc>
@@ -566,7 +575,7 @@
           </w:tcPr>
           <w:p>
             <w:r>
-              <w:t>kleur bloedvaten</w:t>
+              <w:t>snelheid</w:t>
             </w:r>
           </w:p>
         </w:tc>
@@ -576,7 +585,7 @@
           </w:tcPr>
           <w:p>
             <w:r>
-              <w:t>Het zuurstof gehalte bepaald de kleur van de bloedvaten</w:t>
+              <w:t>Hart klopping bepaald de snelheid van de bloedcellen</w:t>
             </w:r>
           </w:p>
         </w:tc>
@@ -585,9 +594,11 @@
             <w:tcW w:w="990" w:type="dxa"/>
           </w:tcPr>
           <w:p>
-            <w:r>
-              <w:t>Must</w:t>
-            </w:r>
+            <w:proofErr w:type="spellStart"/>
+            <w:r>
+              <w:t>Should</w:t>
+            </w:r>
+            <w:proofErr w:type="spellEnd"/>
           </w:p>
         </w:tc>
       </w:tr>
@@ -608,7 +619,7 @@
                 <w:rFonts w:ascii="Courier New" w:hAnsi="Courier New" w:cs="Courier New"/>
                 <w:smallCaps/>
               </w:rPr>
-              <w:t>10</w:t>
+              <w:t>11</w:t>
             </w:r>
           </w:p>
         </w:tc>
@@ -618,7 +629,7 @@
           </w:tcPr>
           <w:p>
             <w:r>
-              <w:t>snelheid</w:t>
+              <w:t>obstakels</w:t>
             </w:r>
           </w:p>
         </w:tc>
@@ -628,7 +639,21 @@
           </w:tcPr>
           <w:p>
             <w:r>
-              <w:t>Hart klopping bepaald de snelheid van de bloedcellen</w:t>
+              <w:t xml:space="preserve">In de bloedvaten zitten obstakels die ontweken moeten worden tegen </w:t>
+            </w:r>
+            <w:proofErr w:type="spellStart"/>
+            <w:r>
+              <w:t>snelheids</w:t>
+            </w:r>
+            <w:proofErr w:type="spellEnd"/>
+            <w:r>
+              <w:t xml:space="preserve"> verlies. (Bv: </w:t>
+            </w:r>
+            <w:r>
+              <w:t>opstoppingen, vet</w:t>
+            </w:r>
+            <w:r>
+              <w:t>).</w:t>
             </w:r>
           </w:p>
         </w:tc>
@@ -637,9 +662,11 @@
             <w:tcW w:w="990" w:type="dxa"/>
           </w:tcPr>
           <w:p>
+            <w:proofErr w:type="spellStart"/>
             <w:r>
               <w:t>Should</w:t>
             </w:r>
+            <w:proofErr w:type="spellEnd"/>
           </w:p>
         </w:tc>
       </w:tr>
@@ -660,7 +687,7 @@
                 <w:rFonts w:ascii="Courier New" w:hAnsi="Courier New" w:cs="Courier New"/>
                 <w:smallCaps/>
               </w:rPr>
-              <w:t>11</w:t>
+              <w:t>12</w:t>
             </w:r>
           </w:p>
         </w:tc>
@@ -670,7 +697,7 @@
           </w:tcPr>
           <w:p>
             <w:r>
-              <w:t>obstakels</w:t>
+              <w:t>Level systeem</w:t>
             </w:r>
           </w:p>
         </w:tc>
@@ -680,13 +707,10 @@
           </w:tcPr>
           <w:p>
             <w:r>
-              <w:t xml:space="preserve">In de bloedvaten zitten obstakels die ontweken moeten worden tegen snelheids verlies. (Bv: </w:t>
-            </w:r>
-            <w:r>
-              <w:t>opstoppingen, vet</w:t>
-            </w:r>
-            <w:r>
-              <w:t>).</w:t>
+              <w:t xml:space="preserve">Het spel is opgebouwd in bepaalde levels waarbij ieder level een </w:t>
+            </w:r>
+            <w:r>
+              <w:t>bepaald aantal en soort organen heeft die voorzien moeten worden.</w:t>
             </w:r>
           </w:p>
         </w:tc>
@@ -696,7 +720,7 @@
           </w:tcPr>
           <w:p>
             <w:r>
-              <w:t>Should</w:t>
+              <w:t>Must</w:t>
             </w:r>
           </w:p>
         </w:tc>
@@ -718,7 +742,7 @@
                 <w:rFonts w:ascii="Courier New" w:hAnsi="Courier New" w:cs="Courier New"/>
                 <w:smallCaps/>
               </w:rPr>
-              <w:t>12</w:t>
+              <w:t>13</w:t>
             </w:r>
           </w:p>
         </w:tc>
@@ -728,7 +752,7 @@
           </w:tcPr>
           <w:p>
             <w:r>
-              <w:t>Level systeem</w:t>
+              <w:t>kaart van lichaam</w:t>
             </w:r>
           </w:p>
         </w:tc>
@@ -738,7 +762,7 @@
           </w:tcPr>
           <w:p>
             <w:r>
-              <w:t>Het spel is opgebouwd in bepaalde levels waarbij ieder level een eigen doel heeft.</w:t>
+              <w:t>Tijdens het spelen is er een kaart van het lichaam zichtbaar met de organen en bloedsomloop van dat level.</w:t>
             </w:r>
           </w:p>
         </w:tc>
@@ -747,9 +771,11 @@
             <w:tcW w:w="990" w:type="dxa"/>
           </w:tcPr>
           <w:p>
-            <w:r>
-              <w:t>Must</w:t>
-            </w:r>
+            <w:proofErr w:type="spellStart"/>
+            <w:r>
+              <w:t>Could</w:t>
+            </w:r>
+            <w:proofErr w:type="spellEnd"/>
           </w:p>
         </w:tc>
       </w:tr>
@@ -770,7 +796,7 @@
                 <w:rFonts w:ascii="Courier New" w:hAnsi="Courier New" w:cs="Courier New"/>
                 <w:smallCaps/>
               </w:rPr>
-              <w:t>13</w:t>
+              <w:t>14</w:t>
             </w:r>
           </w:p>
         </w:tc>
@@ -780,7 +806,7 @@
           </w:tcPr>
           <w:p>
             <w:r>
-              <w:t>kaart van lichaam</w:t>
+              <w:t>kaart vullen</w:t>
             </w:r>
           </w:p>
         </w:tc>
@@ -790,19 +816,8 @@
           </w:tcPr>
           <w:p>
             <w:r>
-              <w:t>In het menu kan speler een kaart van het lichaam zien waar bij</w:t>
-            </w:r>
-            <w:r>
-              <w:t xml:space="preserve"> kleine hoeveelheid</w:t>
-            </w:r>
-            <w:r>
-              <w:t xml:space="preserve"> informatie zit van alle organen</w:t>
-            </w:r>
-            <w:r>
-              <w:t>.</w:t>
-            </w:r>
-            <w:bookmarkStart w:id="0" w:name="_GoBack"/>
-            <w:bookmarkEnd w:id="0"/>
+              <w:t>De kaart kan uitgebreid worden naar mate er meer organen in het level zijn.</w:t>
+            </w:r>
           </w:p>
         </w:tc>
         <w:tc>
@@ -810,9 +825,11 @@
             <w:tcW w:w="990" w:type="dxa"/>
           </w:tcPr>
           <w:p>
+            <w:proofErr w:type="spellStart"/>
             <w:r>
               <w:t>Could</w:t>
             </w:r>
+            <w:proofErr w:type="spellEnd"/>
           </w:p>
         </w:tc>
       </w:tr>
@@ -833,7 +850,7 @@
                 <w:rFonts w:ascii="Courier New" w:hAnsi="Courier New" w:cs="Courier New"/>
                 <w:smallCaps/>
               </w:rPr>
-              <w:t>14</w:t>
+              <w:t>15</w:t>
             </w:r>
           </w:p>
         </w:tc>
@@ -843,7 +860,7 @@
           </w:tcPr>
           <w:p>
             <w:r>
-              <w:t>kaart vullen</w:t>
+              <w:t>zuurstof percentage</w:t>
             </w:r>
           </w:p>
         </w:tc>
@@ -853,7 +870,7 @@
           </w:tcPr>
           <w:p>
             <w:r>
-              <w:t>De speler kan de kaart vullen door meer te ontdekken. Organen waar de speler niet is geweest, staan niet op de kaart.</w:t>
+              <w:t>Voor ieder orgaan in het level is een zuurstof meter aanwezig waarin je ziet hoe hoog het percentage is</w:t>
             </w:r>
           </w:p>
         </w:tc>
@@ -863,7 +880,7 @@
           </w:tcPr>
           <w:p>
             <w:r>
-              <w:t>Could</w:t>
+              <w:t>Must</w:t>
             </w:r>
           </w:p>
         </w:tc>
@@ -876,7 +893,10 @@
     <w:p/>
     <w:p/>
     <w:p/>
-    <w:p/>
+    <w:p>
+      <w:bookmarkStart w:id="0" w:name="_GoBack"/>
+      <w:bookmarkEnd w:id="0"/>
+    </w:p>
     <w:p/>
     <w:p>
       <w:pPr>
@@ -1001,8 +1021,13 @@
           </w:tcPr>
           <w:p>
             <w:r>
-              <w:t>zuurstof particles</w:t>
-            </w:r>
+              <w:t xml:space="preserve">zuurstof </w:t>
+            </w:r>
+            <w:proofErr w:type="spellStart"/>
+            <w:r>
+              <w:t>particles</w:t>
+            </w:r>
+            <w:proofErr w:type="spellEnd"/>
           </w:p>
         </w:tc>
         <w:tc>
@@ -1023,9 +1048,11 @@
             <w:tcW w:w="990" w:type="dxa"/>
           </w:tcPr>
           <w:p>
+            <w:proofErr w:type="spellStart"/>
             <w:r>
               <w:t>Should</w:t>
             </w:r>
+            <w:proofErr w:type="spellEnd"/>
           </w:p>
         </w:tc>
       </w:tr>
@@ -1055,8 +1082,13 @@
             <w:tcW w:w="2295" w:type="dxa"/>
           </w:tcPr>
           <w:p>
-            <w:r>
-              <w:t>particles oppakken</w:t>
+            <w:proofErr w:type="spellStart"/>
+            <w:r>
+              <w:t>particles</w:t>
+            </w:r>
+            <w:proofErr w:type="spellEnd"/>
+            <w:r>
+              <w:t xml:space="preserve"> oppakken</w:t>
             </w:r>
           </w:p>
         </w:tc>
@@ -1069,7 +1101,15 @@
               <w:t>D</w:t>
             </w:r>
             <w:r>
-              <w:t>e speler kan de particles oppakken door er naar te kijken waardoor hij er naartoe beweegt en met de trigger kan het opgepakt worden als de zuurstof binnen bereik is.</w:t>
+              <w:t xml:space="preserve">e speler kan de </w:t>
+            </w:r>
+            <w:proofErr w:type="spellStart"/>
+            <w:r>
+              <w:t>particles</w:t>
+            </w:r>
+            <w:proofErr w:type="spellEnd"/>
+            <w:r>
+              <w:t xml:space="preserve"> oppakken door er naar te kijken waardoor hij er naartoe beweegt en met de trigger kan het opgepakt worden als de zuurstof binnen bereik is.</w:t>
             </w:r>
           </w:p>
         </w:tc>
@@ -1078,9 +1118,11 @@
             <w:tcW w:w="990" w:type="dxa"/>
           </w:tcPr>
           <w:p>
+            <w:proofErr w:type="spellStart"/>
             <w:r>
               <w:t>Should</w:t>
             </w:r>
+            <w:proofErr w:type="spellEnd"/>
           </w:p>
         </w:tc>
       </w:tr>
@@ -1136,9 +1178,11 @@
             <w:tcW w:w="990" w:type="dxa"/>
           </w:tcPr>
           <w:p>
+            <w:proofErr w:type="spellStart"/>
             <w:r>
               <w:t>Should</w:t>
             </w:r>
+            <w:proofErr w:type="spellEnd"/>
           </w:p>
         </w:tc>
       </w:tr>
@@ -1300,9 +1344,11 @@
             <w:tcW w:w="990" w:type="dxa"/>
           </w:tcPr>
           <w:p>
+            <w:proofErr w:type="spellStart"/>
             <w:r>
               <w:t>Should</w:t>
             </w:r>
+            <w:proofErr w:type="spellEnd"/>
           </w:p>
         </w:tc>
       </w:tr>
@@ -1335,8 +1381,13 @@
             <w:tcW w:w="2295" w:type="dxa"/>
           </w:tcPr>
           <w:p>
-            <w:r>
-              <w:t>zuurtof naar doel</w:t>
+            <w:proofErr w:type="spellStart"/>
+            <w:r>
+              <w:t>zuurtof</w:t>
+            </w:r>
+            <w:proofErr w:type="spellEnd"/>
+            <w:r>
+              <w:t xml:space="preserve"> naar doel</w:t>
             </w:r>
           </w:p>
         </w:tc>
@@ -1355,9 +1406,11 @@
             <w:tcW w:w="990" w:type="dxa"/>
           </w:tcPr>
           <w:p>
+            <w:proofErr w:type="spellStart"/>
             <w:r>
               <w:t>Should</w:t>
             </w:r>
+            <w:proofErr w:type="spellEnd"/>
           </w:p>
         </w:tc>
       </w:tr>
@@ -1410,9 +1463,11 @@
             <w:tcW w:w="990" w:type="dxa"/>
           </w:tcPr>
           <w:p>
+            <w:proofErr w:type="spellStart"/>
             <w:r>
               <w:t>Should</w:t>
             </w:r>
+            <w:proofErr w:type="spellEnd"/>
           </w:p>
         </w:tc>
       </w:tr>

</xml_diff>